<commit_message>
stack commands added to the second block
</commit_message>
<xml_diff>
--- a/docs/АСК для блока выполнения команд.docx
+++ b/docs/АСК для блока выполнения команд.docx
@@ -3,13 +3,8 @@
 <w:document xmlns:wpc="http://schemas.microsoft.com/office/word/2010/wordprocessingCanvas" xmlns:mc="http://schemas.openxmlformats.org/markup-compatibility/2006" xmlns:o="urn:schemas-microsoft-com:office:office" xmlns:r="http://schemas.openxmlformats.org/officeDocument/2006/relationships" xmlns:m="http://schemas.openxmlformats.org/officeDocument/2006/math" xmlns:v="urn:schemas-microsoft-com:vml" xmlns:wp14="http://schemas.microsoft.com/office/word/2010/wordprocessingDrawing" xmlns:wp="http://schemas.openxmlformats.org/drawingml/2006/wordprocessingDrawing" xmlns:w10="urn:schemas-microsoft-com:office:word" xmlns:w="http://schemas.openxmlformats.org/wordprocessingml/2006/main" xmlns:w14="http://schemas.microsoft.com/office/word/2010/wordml" xmlns:wpg="http://schemas.microsoft.com/office/word/2010/wordprocessingGroup" xmlns:wpi="http://schemas.microsoft.com/office/word/2010/wordprocessingInk" xmlns:wne="http://schemas.microsoft.com/office/word/2006/wordml" xmlns:wps="http://schemas.microsoft.com/office/word/2010/wordprocessingShape" mc:Ignorable="w14 wp14">
   <w:body>
     <w:p>
-      <w:proofErr w:type="gramStart"/>
       <w:r>
-        <w:t>ША</w:t>
-      </w:r>
-      <w:proofErr w:type="gramEnd"/>
-      <w:r>
-        <w:t xml:space="preserve"> – 14 бит</w:t>
+        <w:t>ША – 14 бит</w:t>
       </w:r>
       <w:r>
         <w:br/>
@@ -472,11 +467,9 @@
             <w:pPr>
               <w:jc w:val="center"/>
             </w:pPr>
-            <w:bookmarkStart w:id="0" w:name="_GoBack"/>
             <w:r>
               <w:t>Выполнение команды на АЛУ,  передача значения и адреса регистра третьему блоку</w:t>
             </w:r>
-            <w:bookmarkEnd w:id="0"/>
           </w:p>
         </w:tc>
       </w:tr>
@@ -870,16 +863,8 @@
               <w:rPr>
                 <w:lang w:val="en-US"/>
               </w:rPr>
-              <w:t xml:space="preserve">MOV R, </w:t>
-            </w:r>
-            <w:proofErr w:type="spellStart"/>
-            <w:r>
-              <w:rPr>
-                <w:lang w:val="en-US"/>
-              </w:rPr>
-              <w:t>Short_ADDR</w:t>
-            </w:r>
-            <w:proofErr w:type="spellEnd"/>
+              <w:t>MOV R, Short_ADDR</w:t>
+            </w:r>
           </w:p>
         </w:tc>
         <w:tc>
@@ -945,13 +930,7 @@
               <w:rPr>
                 <w:lang w:val="en-US"/>
               </w:rPr>
-              <w:t>16 bit</w:t>
-            </w:r>
-            <w:r>
-              <w:rPr>
-                <w:lang w:val="en-US"/>
-              </w:rPr>
-              <w:t xml:space="preserve"> </w:t>
+              <w:t xml:space="preserve">16 bit </w:t>
             </w:r>
           </w:p>
         </w:tc>
@@ -987,21 +966,7 @@
               <w:rPr>
                 <w:lang w:val="en-US"/>
               </w:rPr>
-              <w:t xml:space="preserve">MOV </w:t>
-            </w:r>
-            <w:proofErr w:type="spellStart"/>
-            <w:r>
-              <w:rPr>
-                <w:lang w:val="en-US"/>
-              </w:rPr>
-              <w:t>Short_ADDR</w:t>
-            </w:r>
-            <w:proofErr w:type="spellEnd"/>
-            <w:r>
-              <w:rPr>
-                <w:lang w:val="en-US"/>
-              </w:rPr>
-              <w:t>, R</w:t>
+              <w:t>MOV Short_ADDR, R</w:t>
             </w:r>
           </w:p>
         </w:tc>
@@ -1027,7 +992,18 @@
               <w:jc w:val="center"/>
             </w:pPr>
             <w:r>
-              <w:t>1010</w:t>
+              <w:t>11</w:t>
+            </w:r>
+            <w:r>
+              <w:rPr>
+                <w:lang w:val="en-US"/>
+              </w:rPr>
+              <w:t>0</w:t>
+            </w:r>
+            <w:bookmarkStart w:id="0" w:name="_GoBack"/>
+            <w:bookmarkEnd w:id="0"/>
+            <w:r>
+              <w:t>0</w:t>
             </w:r>
           </w:p>
         </w:tc>
@@ -1082,16 +1058,14 @@
               <w:rPr>
                 <w:lang w:val="en-US"/>
               </w:rPr>
-              <w:t xml:space="preserve">JMP </w:t>
-            </w:r>
-            <w:proofErr w:type="spellStart"/>
-            <w:r>
-              <w:rPr>
-                <w:lang w:val="en-US"/>
-              </w:rPr>
-              <w:t>Short_ADR</w:t>
-            </w:r>
-            <w:proofErr w:type="spellEnd"/>
+              <w:t>JMS</w:t>
+            </w:r>
+            <w:r>
+              <w:rPr>
+                <w:lang w:val="en-US"/>
+              </w:rPr>
+              <w:t xml:space="preserve"> Short_ADR</w:t>
+            </w:r>
           </w:p>
         </w:tc>
         <w:tc>
@@ -1202,6 +1176,9 @@
           <w:p>
             <w:pPr>
               <w:jc w:val="center"/>
+              <w:rPr>
+                <w:lang w:val="en-US"/>
+              </w:rPr>
             </w:pPr>
           </w:p>
         </w:tc>

</xml_diff>